<commit_message>
BAB 3 SUDAH SELESAI
</commit_message>
<xml_diff>
--- a/BAB III PENETAPAN ISU AKTUALISASI MATIUS KAMBUBUY.docx
+++ b/BAB III PENETAPAN ISU AKTUALISASI MATIUS KAMBUBUY.docx
@@ -20508,6 +20508,7 @@
                 <w:rFonts w:ascii="Times New Roman" w:hAnsi="Times New Roman" w:cs="Times New Roman"/>
               </w:rPr>
             </w:pPr>
+            <w:bookmarkStart w:id="0" w:name="_GoBack" w:colFirst="1" w:colLast="1"/>
             <w:r>
               <w:rPr>
                 <w:rFonts w:ascii="Times New Roman" w:hAnsi="Times New Roman" w:cs="Times New Roman"/>
@@ -20531,6 +20532,9 @@
               </w:rPr>
             </w:pPr>
             <w:r>
+              <w:rPr>
+                <w:rFonts w:ascii="Times New Roman" w:hAnsi="Times New Roman" w:cs="Times New Roman"/>
+              </w:rPr>
               <w:t>Memantapkan kualitas dan daya saing sumber daya manusia (SDM).</w:t>
             </w:r>
           </w:p>
@@ -20668,6 +20672,9 @@
               </w:rPr>
             </w:pPr>
             <w:r>
+              <w:rPr>
+                <w:rFonts w:ascii="Times New Roman" w:hAnsi="Times New Roman" w:cs="Times New Roman"/>
+              </w:rPr>
               <w:t>Memantapkan rasa aman, tentram, dan damai.</w:t>
             </w:r>
           </w:p>
@@ -20802,6 +20809,9 @@
               </w:rPr>
             </w:pPr>
             <w:r>
+              <w:rPr>
+                <w:rFonts w:ascii="Times New Roman" w:hAnsi="Times New Roman" w:cs="Times New Roman"/>
+              </w:rPr>
               <w:t>Penguatan tata kelola pemerintahan yang baik (Good Governance).</w:t>
             </w:r>
           </w:p>
@@ -20928,6 +20938,9 @@
               </w:rPr>
             </w:pPr>
             <w:r>
+              <w:rPr>
+                <w:rFonts w:ascii="Times New Roman" w:hAnsi="Times New Roman" w:cs="Times New Roman"/>
+              </w:rPr>
               <w:t>Penguatan dan percepatan perekonomian daerah sesuai potensi unggulan lokal dan pengembangan wilayah berbasis kultural secara berkelanjutan.</w:t>
             </w:r>
           </w:p>
@@ -21051,10 +21064,10 @@
               </w:rPr>
             </w:pPr>
             <w:r>
-              <w:t>P</w:t>
-            </w:r>
-            <w:r>
-              <w:t>ercepatan pembangunan daerah tertinggal, terdepan, terluar, dan tertentu.</w:t>
+              <w:rPr>
+                <w:rFonts w:ascii="Times New Roman" w:hAnsi="Times New Roman" w:cs="Times New Roman"/>
+              </w:rPr>
+              <w:t>Percepatan pembangunan daerah tertinggal, terdepan, terluar, dan tertentu.</w:t>
             </w:r>
           </w:p>
         </w:tc>
@@ -21140,6 +21153,7 @@
         </w:tc>
       </w:tr>
     </w:tbl>
+    <w:bookmarkEnd w:id="0"/>
     <w:p>
       <w:pPr>
         <w:pStyle w:val="ListParagraph"/>
@@ -21160,8 +21174,6 @@
         <w:lastRenderedPageBreak/>
         <w:t xml:space="preserve">Matriks Nilai – Nilai Organisasi </w:t>
       </w:r>
-      <w:bookmarkStart w:id="0" w:name="_GoBack"/>
-      <w:bookmarkEnd w:id="0"/>
     </w:p>
     <w:tbl>
       <w:tblPr>
@@ -22256,8 +22268,2096 @@
         </w:rPr>
       </w:pPr>
     </w:p>
+    <w:p>
+      <w:pPr>
+        <w:pStyle w:val="ListParagraph"/>
+        <w:spacing w:after="0" w:line="360" w:lineRule="auto"/>
+        <w:ind w:left="1080"/>
+        <w:jc w:val="both"/>
+        <w:rPr>
+          <w:rFonts w:ascii="Times New Roman" w:hAnsi="Times New Roman" w:cs="Times New Roman"/>
+        </w:rPr>
+      </w:pPr>
+    </w:p>
+    <w:p>
+      <w:pPr>
+        <w:pStyle w:val="ListParagraph"/>
+        <w:spacing w:after="0" w:line="360" w:lineRule="auto"/>
+        <w:ind w:left="1080"/>
+        <w:jc w:val="both"/>
+        <w:rPr>
+          <w:rFonts w:ascii="Times New Roman" w:hAnsi="Times New Roman" w:cs="Times New Roman"/>
+        </w:rPr>
+      </w:pPr>
+    </w:p>
+    <w:p>
+      <w:pPr>
+        <w:pStyle w:val="ListParagraph"/>
+        <w:spacing w:after="0" w:line="360" w:lineRule="auto"/>
+        <w:ind w:left="1080"/>
+        <w:jc w:val="both"/>
+        <w:rPr>
+          <w:rFonts w:ascii="Times New Roman" w:hAnsi="Times New Roman" w:cs="Times New Roman"/>
+        </w:rPr>
+      </w:pPr>
+    </w:p>
+    <w:p>
+      <w:pPr>
+        <w:pStyle w:val="ListParagraph"/>
+        <w:spacing w:after="0" w:line="360" w:lineRule="auto"/>
+        <w:ind w:left="1080"/>
+        <w:jc w:val="both"/>
+        <w:rPr>
+          <w:rFonts w:ascii="Times New Roman" w:hAnsi="Times New Roman" w:cs="Times New Roman"/>
+        </w:rPr>
+      </w:pPr>
+    </w:p>
+    <w:p>
+      <w:pPr>
+        <w:pStyle w:val="ListParagraph"/>
+        <w:spacing w:after="0" w:line="360" w:lineRule="auto"/>
+        <w:ind w:left="1080"/>
+        <w:jc w:val="both"/>
+        <w:rPr>
+          <w:rFonts w:ascii="Times New Roman" w:hAnsi="Times New Roman" w:cs="Times New Roman"/>
+        </w:rPr>
+      </w:pPr>
+    </w:p>
+    <w:p>
+      <w:pPr>
+        <w:pStyle w:val="ListParagraph"/>
+        <w:spacing w:after="0" w:line="360" w:lineRule="auto"/>
+        <w:ind w:left="1080"/>
+        <w:jc w:val="both"/>
+        <w:rPr>
+          <w:rFonts w:ascii="Times New Roman" w:hAnsi="Times New Roman" w:cs="Times New Roman"/>
+        </w:rPr>
+      </w:pPr>
+    </w:p>
+    <w:p>
+      <w:pPr>
+        <w:pStyle w:val="ListParagraph"/>
+        <w:spacing w:after="0" w:line="360" w:lineRule="auto"/>
+        <w:ind w:left="1080"/>
+        <w:jc w:val="both"/>
+        <w:rPr>
+          <w:rFonts w:ascii="Times New Roman" w:hAnsi="Times New Roman" w:cs="Times New Roman"/>
+        </w:rPr>
+        <w:sectPr>
+          <w:pgSz w:w="20160" w:h="12240" w:orient="landscape" w:code="5"/>
+          <w:pgMar w:top="1440" w:right="1440" w:bottom="1440" w:left="1440" w:header="720" w:footer="720" w:gutter="0"/>
+          <w:cols w:space="720"/>
+          <w:docGrid w:linePitch="360"/>
+        </w:sectPr>
+      </w:pPr>
+    </w:p>
+    <w:p>
+      <w:pPr>
+        <w:pStyle w:val="ListParagraph"/>
+        <w:numPr>
+          <w:ilvl w:val="0"/>
+          <w:numId w:val="27"/>
+        </w:numPr>
+        <w:spacing w:after="0" w:line="360" w:lineRule="auto"/>
+        <w:ind w:left="360"/>
+        <w:jc w:val="both"/>
+        <w:rPr>
+          <w:rFonts w:ascii="Times New Roman" w:hAnsi="Times New Roman" w:cs="Times New Roman"/>
+        </w:rPr>
+      </w:pPr>
+      <w:r>
+        <w:rPr>
+          <w:rFonts w:ascii="Times New Roman" w:hAnsi="Times New Roman" w:cs="Times New Roman"/>
+        </w:rPr>
+        <w:lastRenderedPageBreak/>
+        <w:t>Matriks Pelaksanaan Aktualisasi</w:t>
+      </w:r>
+    </w:p>
+    <w:tbl>
+      <w:tblPr>
+        <w:tblStyle w:val="TableGrid"/>
+        <w:tblW w:w="11070" w:type="dxa"/>
+        <w:tblInd w:w="-522" w:type="dxa"/>
+        <w:tblLook w:val="04A0" w:firstRow="1" w:lastRow="0" w:firstColumn="1" w:lastColumn="0" w:noHBand="0" w:noVBand="1"/>
+      </w:tblPr>
+      <w:tblGrid>
+        <w:gridCol w:w="577"/>
+        <w:gridCol w:w="2171"/>
+        <w:gridCol w:w="4902"/>
+        <w:gridCol w:w="832"/>
+        <w:gridCol w:w="850"/>
+        <w:gridCol w:w="850"/>
+        <w:gridCol w:w="888"/>
+      </w:tblGrid>
+      <w:tr>
+        <w:tc>
+          <w:tcPr>
+            <w:tcW w:w="577" w:type="dxa"/>
+            <w:vMerge w:val="restart"/>
+            <w:tcBorders>
+              <w:top w:val="double" w:sz="4" w:space="0" w:color="auto"/>
+            </w:tcBorders>
+            <w:vAlign w:val="center"/>
+          </w:tcPr>
+          <w:p>
+            <w:pPr>
+              <w:pStyle w:val="ListParagraph"/>
+              <w:spacing w:line="360" w:lineRule="auto"/>
+              <w:ind w:left="0"/>
+              <w:jc w:val="center"/>
+              <w:rPr>
+                <w:rFonts w:ascii="Times New Roman" w:hAnsi="Times New Roman" w:cs="Times New Roman"/>
+                <w:b/>
+              </w:rPr>
+            </w:pPr>
+            <w:r>
+              <w:rPr>
+                <w:rFonts w:ascii="Times New Roman" w:hAnsi="Times New Roman" w:cs="Times New Roman"/>
+                <w:b/>
+              </w:rPr>
+              <w:t>NO</w:t>
+            </w:r>
+          </w:p>
+        </w:tc>
+        <w:tc>
+          <w:tcPr>
+            <w:tcW w:w="2171" w:type="dxa"/>
+            <w:vMerge w:val="restart"/>
+            <w:tcBorders>
+              <w:top w:val="double" w:sz="4" w:space="0" w:color="auto"/>
+            </w:tcBorders>
+            <w:vAlign w:val="center"/>
+          </w:tcPr>
+          <w:p>
+            <w:pPr>
+              <w:pStyle w:val="ListParagraph"/>
+              <w:spacing w:line="360" w:lineRule="auto"/>
+              <w:ind w:left="0"/>
+              <w:jc w:val="center"/>
+              <w:rPr>
+                <w:rFonts w:ascii="Times New Roman" w:hAnsi="Times New Roman" w:cs="Times New Roman"/>
+                <w:b/>
+              </w:rPr>
+            </w:pPr>
+            <w:r>
+              <w:rPr>
+                <w:rFonts w:ascii="Times New Roman" w:hAnsi="Times New Roman" w:cs="Times New Roman"/>
+                <w:b/>
+              </w:rPr>
+              <w:t>KEGIATAN</w:t>
+            </w:r>
+          </w:p>
+        </w:tc>
+        <w:tc>
+          <w:tcPr>
+            <w:tcW w:w="4902" w:type="dxa"/>
+            <w:vMerge w:val="restart"/>
+            <w:tcBorders>
+              <w:top w:val="double" w:sz="4" w:space="0" w:color="auto"/>
+            </w:tcBorders>
+            <w:vAlign w:val="center"/>
+          </w:tcPr>
+          <w:p>
+            <w:pPr>
+              <w:pStyle w:val="ListParagraph"/>
+              <w:spacing w:line="360" w:lineRule="auto"/>
+              <w:ind w:left="0"/>
+              <w:jc w:val="center"/>
+              <w:rPr>
+                <w:rFonts w:ascii="Times New Roman" w:hAnsi="Times New Roman" w:cs="Times New Roman"/>
+                <w:b/>
+              </w:rPr>
+            </w:pPr>
+            <w:r>
+              <w:rPr>
+                <w:rFonts w:ascii="Times New Roman" w:hAnsi="Times New Roman" w:cs="Times New Roman"/>
+                <w:b/>
+              </w:rPr>
+              <w:t>TAHAPAN KEGIATAN</w:t>
+            </w:r>
+          </w:p>
+        </w:tc>
+        <w:tc>
+          <w:tcPr>
+            <w:tcW w:w="3420" w:type="dxa"/>
+            <w:gridSpan w:val="4"/>
+            <w:tcBorders>
+              <w:top w:val="double" w:sz="4" w:space="0" w:color="auto"/>
+            </w:tcBorders>
+            <w:vAlign w:val="center"/>
+          </w:tcPr>
+          <w:p>
+            <w:pPr>
+              <w:pStyle w:val="ListParagraph"/>
+              <w:spacing w:line="360" w:lineRule="auto"/>
+              <w:ind w:left="0"/>
+              <w:jc w:val="center"/>
+              <w:rPr>
+                <w:rFonts w:ascii="Times New Roman" w:hAnsi="Times New Roman" w:cs="Times New Roman"/>
+                <w:b/>
+              </w:rPr>
+            </w:pPr>
+            <w:r>
+              <w:rPr>
+                <w:rFonts w:ascii="Times New Roman" w:hAnsi="Times New Roman" w:cs="Times New Roman"/>
+                <w:b/>
+              </w:rPr>
+              <w:t>NOVEMBER 2025</w:t>
+            </w:r>
+          </w:p>
+        </w:tc>
+      </w:tr>
+      <w:tr>
+        <w:tc>
+          <w:tcPr>
+            <w:tcW w:w="577" w:type="dxa"/>
+            <w:vMerge/>
+            <w:tcBorders>
+              <w:bottom w:val="double" w:sz="4" w:space="0" w:color="auto"/>
+            </w:tcBorders>
+            <w:vAlign w:val="center"/>
+          </w:tcPr>
+          <w:p>
+            <w:pPr>
+              <w:pStyle w:val="ListParagraph"/>
+              <w:spacing w:line="360" w:lineRule="auto"/>
+              <w:ind w:left="0"/>
+              <w:jc w:val="center"/>
+              <w:rPr>
+                <w:rFonts w:ascii="Times New Roman" w:hAnsi="Times New Roman" w:cs="Times New Roman"/>
+                <w:b/>
+              </w:rPr>
+            </w:pPr>
+          </w:p>
+        </w:tc>
+        <w:tc>
+          <w:tcPr>
+            <w:tcW w:w="2171" w:type="dxa"/>
+            <w:vMerge/>
+            <w:tcBorders>
+              <w:bottom w:val="double" w:sz="4" w:space="0" w:color="auto"/>
+            </w:tcBorders>
+            <w:vAlign w:val="center"/>
+          </w:tcPr>
+          <w:p>
+            <w:pPr>
+              <w:pStyle w:val="ListParagraph"/>
+              <w:spacing w:line="360" w:lineRule="auto"/>
+              <w:ind w:left="0"/>
+              <w:jc w:val="center"/>
+              <w:rPr>
+                <w:rFonts w:ascii="Times New Roman" w:hAnsi="Times New Roman" w:cs="Times New Roman"/>
+                <w:b/>
+              </w:rPr>
+            </w:pPr>
+          </w:p>
+        </w:tc>
+        <w:tc>
+          <w:tcPr>
+            <w:tcW w:w="4902" w:type="dxa"/>
+            <w:vMerge/>
+            <w:tcBorders>
+              <w:bottom w:val="double" w:sz="4" w:space="0" w:color="auto"/>
+            </w:tcBorders>
+            <w:vAlign w:val="center"/>
+          </w:tcPr>
+          <w:p>
+            <w:pPr>
+              <w:pStyle w:val="ListParagraph"/>
+              <w:spacing w:line="360" w:lineRule="auto"/>
+              <w:ind w:left="0"/>
+              <w:jc w:val="center"/>
+              <w:rPr>
+                <w:rFonts w:ascii="Times New Roman" w:hAnsi="Times New Roman" w:cs="Times New Roman"/>
+                <w:b/>
+              </w:rPr>
+            </w:pPr>
+          </w:p>
+        </w:tc>
+        <w:tc>
+          <w:tcPr>
+            <w:tcW w:w="832" w:type="dxa"/>
+            <w:tcBorders>
+              <w:bottom w:val="double" w:sz="4" w:space="0" w:color="auto"/>
+            </w:tcBorders>
+            <w:vAlign w:val="center"/>
+          </w:tcPr>
+          <w:p>
+            <w:pPr>
+              <w:pStyle w:val="ListParagraph"/>
+              <w:spacing w:line="360" w:lineRule="auto"/>
+              <w:ind w:left="0"/>
+              <w:jc w:val="center"/>
+              <w:rPr>
+                <w:rFonts w:ascii="Times New Roman" w:hAnsi="Times New Roman" w:cs="Times New Roman"/>
+                <w:b/>
+                <w:sz w:val="20"/>
+              </w:rPr>
+            </w:pPr>
+            <w:r>
+              <w:rPr>
+                <w:rFonts w:ascii="Times New Roman" w:hAnsi="Times New Roman" w:cs="Times New Roman"/>
+                <w:b/>
+                <w:sz w:val="20"/>
+              </w:rPr>
+              <w:t>10 -12 NOV</w:t>
+            </w:r>
+          </w:p>
+        </w:tc>
+        <w:tc>
+          <w:tcPr>
+            <w:tcW w:w="850" w:type="dxa"/>
+            <w:tcBorders>
+              <w:bottom w:val="double" w:sz="4" w:space="0" w:color="auto"/>
+            </w:tcBorders>
+            <w:vAlign w:val="center"/>
+          </w:tcPr>
+          <w:p>
+            <w:pPr>
+              <w:pStyle w:val="ListParagraph"/>
+              <w:spacing w:line="360" w:lineRule="auto"/>
+              <w:ind w:left="0"/>
+              <w:jc w:val="center"/>
+              <w:rPr>
+                <w:rFonts w:ascii="Times New Roman" w:hAnsi="Times New Roman" w:cs="Times New Roman"/>
+                <w:b/>
+                <w:sz w:val="20"/>
+              </w:rPr>
+            </w:pPr>
+            <w:r>
+              <w:rPr>
+                <w:rFonts w:ascii="Times New Roman" w:hAnsi="Times New Roman" w:cs="Times New Roman"/>
+                <w:b/>
+                <w:sz w:val="20"/>
+              </w:rPr>
+              <w:t>13 – 17 NOV</w:t>
+            </w:r>
+          </w:p>
+        </w:tc>
+        <w:tc>
+          <w:tcPr>
+            <w:tcW w:w="850" w:type="dxa"/>
+            <w:tcBorders>
+              <w:bottom w:val="double" w:sz="4" w:space="0" w:color="auto"/>
+            </w:tcBorders>
+            <w:vAlign w:val="center"/>
+          </w:tcPr>
+          <w:p>
+            <w:pPr>
+              <w:pStyle w:val="ListParagraph"/>
+              <w:spacing w:line="360" w:lineRule="auto"/>
+              <w:ind w:left="0"/>
+              <w:jc w:val="center"/>
+              <w:rPr>
+                <w:rFonts w:ascii="Times New Roman" w:hAnsi="Times New Roman" w:cs="Times New Roman"/>
+                <w:b/>
+                <w:sz w:val="20"/>
+              </w:rPr>
+            </w:pPr>
+            <w:r>
+              <w:rPr>
+                <w:rFonts w:ascii="Times New Roman" w:hAnsi="Times New Roman" w:cs="Times New Roman"/>
+                <w:b/>
+                <w:sz w:val="20"/>
+              </w:rPr>
+              <w:t>18 – 21 NOV</w:t>
+            </w:r>
+          </w:p>
+        </w:tc>
+        <w:tc>
+          <w:tcPr>
+            <w:tcW w:w="888" w:type="dxa"/>
+            <w:tcBorders>
+              <w:bottom w:val="double" w:sz="4" w:space="0" w:color="auto"/>
+            </w:tcBorders>
+            <w:vAlign w:val="center"/>
+          </w:tcPr>
+          <w:p>
+            <w:pPr>
+              <w:pStyle w:val="ListParagraph"/>
+              <w:spacing w:line="360" w:lineRule="auto"/>
+              <w:ind w:left="0"/>
+              <w:jc w:val="center"/>
+              <w:rPr>
+                <w:rFonts w:ascii="Times New Roman" w:hAnsi="Times New Roman" w:cs="Times New Roman"/>
+                <w:b/>
+                <w:sz w:val="20"/>
+              </w:rPr>
+            </w:pPr>
+            <w:r>
+              <w:rPr>
+                <w:rFonts w:ascii="Times New Roman" w:hAnsi="Times New Roman" w:cs="Times New Roman"/>
+                <w:b/>
+                <w:sz w:val="20"/>
+              </w:rPr>
+              <w:t>24 – 30 NOV</w:t>
+            </w:r>
+          </w:p>
+        </w:tc>
+      </w:tr>
+      <w:tr>
+        <w:trPr>
+          <w:trHeight w:val="899"/>
+        </w:trPr>
+        <w:tc>
+          <w:tcPr>
+            <w:tcW w:w="577" w:type="dxa"/>
+            <w:vMerge w:val="restart"/>
+            <w:tcBorders>
+              <w:top w:val="double" w:sz="4" w:space="0" w:color="auto"/>
+            </w:tcBorders>
+            <w:vAlign w:val="center"/>
+          </w:tcPr>
+          <w:p>
+            <w:pPr>
+              <w:pStyle w:val="ListParagraph"/>
+              <w:spacing w:line="360" w:lineRule="auto"/>
+              <w:ind w:left="0"/>
+              <w:jc w:val="center"/>
+              <w:rPr>
+                <w:rFonts w:ascii="Times New Roman" w:hAnsi="Times New Roman" w:cs="Times New Roman"/>
+              </w:rPr>
+            </w:pPr>
+            <w:r>
+              <w:rPr>
+                <w:rFonts w:ascii="Times New Roman" w:hAnsi="Times New Roman" w:cs="Times New Roman"/>
+              </w:rPr>
+              <w:t>1</w:t>
+            </w:r>
+          </w:p>
+        </w:tc>
+        <w:tc>
+          <w:tcPr>
+            <w:tcW w:w="2171" w:type="dxa"/>
+            <w:vMerge w:val="restart"/>
+            <w:tcBorders>
+              <w:top w:val="double" w:sz="4" w:space="0" w:color="auto"/>
+            </w:tcBorders>
+            <w:vAlign w:val="center"/>
+          </w:tcPr>
+          <w:p>
+            <w:pPr>
+              <w:pStyle w:val="ListParagraph"/>
+              <w:ind w:left="0"/>
+              <w:rPr>
+                <w:rFonts w:ascii="Times New Roman" w:hAnsi="Times New Roman" w:cs="Times New Roman"/>
+                <w:b/>
+              </w:rPr>
+            </w:pPr>
+            <w:r>
+              <w:rPr>
+                <w:rFonts w:ascii="Times New Roman" w:hAnsi="Times New Roman" w:cs="Times New Roman"/>
+                <w:b/>
+              </w:rPr>
+              <w:t>Observasi dan Pengumpulan Data Teknis.</w:t>
+            </w:r>
+          </w:p>
+        </w:tc>
+        <w:tc>
+          <w:tcPr>
+            <w:tcW w:w="4902" w:type="dxa"/>
+            <w:tcBorders>
+              <w:top w:val="double" w:sz="4" w:space="0" w:color="auto"/>
+            </w:tcBorders>
+          </w:tcPr>
+          <w:p>
+            <w:pPr>
+              <w:pStyle w:val="ListParagraph"/>
+              <w:ind w:left="0"/>
+              <w:rPr>
+                <w:rFonts w:ascii="Times New Roman" w:hAnsi="Times New Roman" w:cs="Times New Roman"/>
+              </w:rPr>
+            </w:pPr>
+            <w:r>
+              <w:rPr>
+                <w:rFonts w:ascii="Times New Roman" w:hAnsi="Times New Roman" w:cs="Times New Roman"/>
+              </w:rPr>
+              <w:t xml:space="preserve">Mengidentifikasi struktur menu dan fitur utama dalam </w:t>
+            </w:r>
+            <w:r>
+              <w:rPr>
+                <w:rFonts w:ascii="Times New Roman" w:hAnsi="Times New Roman" w:cs="Times New Roman"/>
+              </w:rPr>
+              <w:t xml:space="preserve">tamplate </w:t>
+            </w:r>
+            <w:r>
+              <w:rPr>
+                <w:rFonts w:ascii="Times New Roman" w:hAnsi="Times New Roman" w:cs="Times New Roman"/>
+              </w:rPr>
+              <w:t xml:space="preserve">website </w:t>
+            </w:r>
+            <w:r>
+              <w:rPr>
+                <w:rFonts w:ascii="Times New Roman" w:hAnsi="Times New Roman" w:cs="Times New Roman"/>
+              </w:rPr>
+              <w:t>yang di sediakan Dinas Kominfostansan.</w:t>
+            </w:r>
+          </w:p>
+        </w:tc>
+        <w:tc>
+          <w:tcPr>
+            <w:tcW w:w="832" w:type="dxa"/>
+            <w:tcBorders>
+              <w:top w:val="double" w:sz="4" w:space="0" w:color="auto"/>
+            </w:tcBorders>
+            <w:shd w:val="clear" w:color="auto" w:fill="B2A1C7" w:themeFill="accent4" w:themeFillTint="99"/>
+          </w:tcPr>
+          <w:p>
+            <w:pPr>
+              <w:pStyle w:val="ListParagraph"/>
+              <w:spacing w:line="360" w:lineRule="auto"/>
+              <w:ind w:left="0"/>
+              <w:jc w:val="both"/>
+              <w:rPr>
+                <w:rFonts w:ascii="Times New Roman" w:hAnsi="Times New Roman" w:cs="Times New Roman"/>
+              </w:rPr>
+            </w:pPr>
+          </w:p>
+        </w:tc>
+        <w:tc>
+          <w:tcPr>
+            <w:tcW w:w="850" w:type="dxa"/>
+            <w:tcBorders>
+              <w:top w:val="double" w:sz="4" w:space="0" w:color="auto"/>
+            </w:tcBorders>
+          </w:tcPr>
+          <w:p>
+            <w:pPr>
+              <w:pStyle w:val="ListParagraph"/>
+              <w:spacing w:line="360" w:lineRule="auto"/>
+              <w:ind w:left="0"/>
+              <w:jc w:val="both"/>
+              <w:rPr>
+                <w:rFonts w:ascii="Times New Roman" w:hAnsi="Times New Roman" w:cs="Times New Roman"/>
+              </w:rPr>
+            </w:pPr>
+          </w:p>
+        </w:tc>
+        <w:tc>
+          <w:tcPr>
+            <w:tcW w:w="850" w:type="dxa"/>
+            <w:tcBorders>
+              <w:top w:val="double" w:sz="4" w:space="0" w:color="auto"/>
+            </w:tcBorders>
+          </w:tcPr>
+          <w:p>
+            <w:pPr>
+              <w:pStyle w:val="ListParagraph"/>
+              <w:spacing w:line="360" w:lineRule="auto"/>
+              <w:ind w:left="0"/>
+              <w:jc w:val="both"/>
+              <w:rPr>
+                <w:rFonts w:ascii="Times New Roman" w:hAnsi="Times New Roman" w:cs="Times New Roman"/>
+              </w:rPr>
+            </w:pPr>
+          </w:p>
+        </w:tc>
+        <w:tc>
+          <w:tcPr>
+            <w:tcW w:w="888" w:type="dxa"/>
+            <w:tcBorders>
+              <w:top w:val="double" w:sz="4" w:space="0" w:color="auto"/>
+            </w:tcBorders>
+          </w:tcPr>
+          <w:p>
+            <w:pPr>
+              <w:pStyle w:val="ListParagraph"/>
+              <w:spacing w:line="360" w:lineRule="auto"/>
+              <w:ind w:left="0"/>
+              <w:jc w:val="both"/>
+              <w:rPr>
+                <w:rFonts w:ascii="Times New Roman" w:hAnsi="Times New Roman" w:cs="Times New Roman"/>
+              </w:rPr>
+            </w:pPr>
+          </w:p>
+        </w:tc>
+      </w:tr>
+      <w:tr>
+        <w:trPr>
+          <w:trHeight w:val="935"/>
+        </w:trPr>
+        <w:tc>
+          <w:tcPr>
+            <w:tcW w:w="577" w:type="dxa"/>
+            <w:vMerge/>
+          </w:tcPr>
+          <w:p>
+            <w:pPr>
+              <w:pStyle w:val="ListParagraph"/>
+              <w:spacing w:line="360" w:lineRule="auto"/>
+              <w:ind w:left="0"/>
+              <w:jc w:val="both"/>
+              <w:rPr>
+                <w:rFonts w:ascii="Times New Roman" w:hAnsi="Times New Roman" w:cs="Times New Roman"/>
+              </w:rPr>
+            </w:pPr>
+          </w:p>
+        </w:tc>
+        <w:tc>
+          <w:tcPr>
+            <w:tcW w:w="2171" w:type="dxa"/>
+            <w:vMerge/>
+          </w:tcPr>
+          <w:p>
+            <w:pPr>
+              <w:pStyle w:val="ListParagraph"/>
+              <w:spacing w:line="360" w:lineRule="auto"/>
+              <w:ind w:left="0"/>
+              <w:jc w:val="both"/>
+              <w:rPr>
+                <w:rFonts w:ascii="Times New Roman" w:hAnsi="Times New Roman" w:cs="Times New Roman"/>
+              </w:rPr>
+            </w:pPr>
+          </w:p>
+        </w:tc>
+        <w:tc>
+          <w:tcPr>
+            <w:tcW w:w="4902" w:type="dxa"/>
+          </w:tcPr>
+          <w:p>
+            <w:pPr>
+              <w:pStyle w:val="ListParagraph"/>
+              <w:ind w:left="0"/>
+              <w:rPr>
+                <w:rFonts w:ascii="Times New Roman" w:eastAsia="Times New Roman" w:hAnsi="Times New Roman" w:cs="Times New Roman"/>
+                <w:szCs w:val="24"/>
+              </w:rPr>
+            </w:pPr>
+            <w:r>
+              <w:rPr>
+                <w:rFonts w:ascii="Times New Roman" w:eastAsia="Times New Roman" w:hAnsi="Times New Roman" w:cs="Times New Roman"/>
+                <w:szCs w:val="24"/>
+              </w:rPr>
+              <w:t xml:space="preserve">Melakukan wawancara </w:t>
+            </w:r>
+            <w:r>
+              <w:rPr>
+                <w:rFonts w:ascii="Times New Roman" w:eastAsia="Times New Roman" w:hAnsi="Times New Roman" w:cs="Times New Roman"/>
+                <w:szCs w:val="24"/>
+              </w:rPr>
+              <w:t xml:space="preserve">(kuisioner) </w:t>
+            </w:r>
+            <w:r>
+              <w:rPr>
+                <w:rFonts w:ascii="Times New Roman" w:hAnsi="Times New Roman" w:cs="Times New Roman"/>
+              </w:rPr>
+              <w:t xml:space="preserve">kebutuhan dan kemampuan pengelolaan konten </w:t>
+            </w:r>
+            <w:r>
+              <w:rPr>
+                <w:rFonts w:ascii="Times New Roman" w:eastAsia="Times New Roman" w:hAnsi="Times New Roman" w:cs="Times New Roman"/>
+                <w:szCs w:val="24"/>
+              </w:rPr>
+              <w:t>website perangkat daerah.</w:t>
+            </w:r>
+          </w:p>
+        </w:tc>
+        <w:tc>
+          <w:tcPr>
+            <w:tcW w:w="832" w:type="dxa"/>
+            <w:shd w:val="clear" w:color="auto" w:fill="B2A1C7" w:themeFill="accent4" w:themeFillTint="99"/>
+          </w:tcPr>
+          <w:p>
+            <w:pPr>
+              <w:pStyle w:val="ListParagraph"/>
+              <w:spacing w:line="360" w:lineRule="auto"/>
+              <w:ind w:left="0"/>
+              <w:jc w:val="both"/>
+              <w:rPr>
+                <w:rFonts w:ascii="Times New Roman" w:hAnsi="Times New Roman" w:cs="Times New Roman"/>
+              </w:rPr>
+            </w:pPr>
+          </w:p>
+        </w:tc>
+        <w:tc>
+          <w:tcPr>
+            <w:tcW w:w="850" w:type="dxa"/>
+          </w:tcPr>
+          <w:p>
+            <w:pPr>
+              <w:pStyle w:val="ListParagraph"/>
+              <w:spacing w:line="360" w:lineRule="auto"/>
+              <w:ind w:left="0"/>
+              <w:jc w:val="both"/>
+              <w:rPr>
+                <w:rFonts w:ascii="Times New Roman" w:hAnsi="Times New Roman" w:cs="Times New Roman"/>
+              </w:rPr>
+            </w:pPr>
+          </w:p>
+        </w:tc>
+        <w:tc>
+          <w:tcPr>
+            <w:tcW w:w="850" w:type="dxa"/>
+          </w:tcPr>
+          <w:p>
+            <w:pPr>
+              <w:pStyle w:val="ListParagraph"/>
+              <w:spacing w:line="360" w:lineRule="auto"/>
+              <w:ind w:left="0"/>
+              <w:jc w:val="both"/>
+              <w:rPr>
+                <w:rFonts w:ascii="Times New Roman" w:hAnsi="Times New Roman" w:cs="Times New Roman"/>
+              </w:rPr>
+            </w:pPr>
+          </w:p>
+        </w:tc>
+        <w:tc>
+          <w:tcPr>
+            <w:tcW w:w="888" w:type="dxa"/>
+          </w:tcPr>
+          <w:p>
+            <w:pPr>
+              <w:pStyle w:val="ListParagraph"/>
+              <w:spacing w:line="360" w:lineRule="auto"/>
+              <w:ind w:left="0"/>
+              <w:jc w:val="both"/>
+              <w:rPr>
+                <w:rFonts w:ascii="Times New Roman" w:hAnsi="Times New Roman" w:cs="Times New Roman"/>
+              </w:rPr>
+            </w:pPr>
+          </w:p>
+        </w:tc>
+      </w:tr>
+      <w:tr>
+        <w:trPr>
+          <w:trHeight w:val="719"/>
+        </w:trPr>
+        <w:tc>
+          <w:tcPr>
+            <w:tcW w:w="577" w:type="dxa"/>
+            <w:vMerge/>
+          </w:tcPr>
+          <w:p>
+            <w:pPr>
+              <w:pStyle w:val="ListParagraph"/>
+              <w:spacing w:line="360" w:lineRule="auto"/>
+              <w:ind w:left="0"/>
+              <w:jc w:val="both"/>
+              <w:rPr>
+                <w:rFonts w:ascii="Times New Roman" w:hAnsi="Times New Roman" w:cs="Times New Roman"/>
+              </w:rPr>
+            </w:pPr>
+          </w:p>
+        </w:tc>
+        <w:tc>
+          <w:tcPr>
+            <w:tcW w:w="2171" w:type="dxa"/>
+            <w:vMerge/>
+          </w:tcPr>
+          <w:p>
+            <w:pPr>
+              <w:pStyle w:val="ListParagraph"/>
+              <w:spacing w:line="360" w:lineRule="auto"/>
+              <w:ind w:left="0"/>
+              <w:jc w:val="both"/>
+              <w:rPr>
+                <w:rFonts w:ascii="Times New Roman" w:hAnsi="Times New Roman" w:cs="Times New Roman"/>
+              </w:rPr>
+            </w:pPr>
+          </w:p>
+        </w:tc>
+        <w:tc>
+          <w:tcPr>
+            <w:tcW w:w="4902" w:type="dxa"/>
+          </w:tcPr>
+          <w:p>
+            <w:pPr>
+              <w:pStyle w:val="ListParagraph"/>
+              <w:ind w:left="0"/>
+            </w:pPr>
+            <w:r>
+              <w:rPr>
+                <w:rFonts w:ascii="Times New Roman" w:hAnsi="Times New Roman" w:cs="Times New Roman"/>
+              </w:rPr>
+              <w:t>Identifikasi Proses Bisnis Pengelolaan Informasi sebagai dasar Standar Alur Publikasi Konten.</w:t>
+            </w:r>
+          </w:p>
+        </w:tc>
+        <w:tc>
+          <w:tcPr>
+            <w:tcW w:w="832" w:type="dxa"/>
+            <w:shd w:val="clear" w:color="auto" w:fill="B2A1C7" w:themeFill="accent4" w:themeFillTint="99"/>
+          </w:tcPr>
+          <w:p>
+            <w:pPr>
+              <w:pStyle w:val="ListParagraph"/>
+              <w:spacing w:line="360" w:lineRule="auto"/>
+              <w:ind w:left="0"/>
+              <w:jc w:val="both"/>
+              <w:rPr>
+                <w:rFonts w:ascii="Times New Roman" w:hAnsi="Times New Roman" w:cs="Times New Roman"/>
+              </w:rPr>
+            </w:pPr>
+          </w:p>
+        </w:tc>
+        <w:tc>
+          <w:tcPr>
+            <w:tcW w:w="850" w:type="dxa"/>
+          </w:tcPr>
+          <w:p>
+            <w:pPr>
+              <w:pStyle w:val="ListParagraph"/>
+              <w:spacing w:line="360" w:lineRule="auto"/>
+              <w:ind w:left="0"/>
+              <w:jc w:val="both"/>
+              <w:rPr>
+                <w:rFonts w:ascii="Times New Roman" w:hAnsi="Times New Roman" w:cs="Times New Roman"/>
+              </w:rPr>
+            </w:pPr>
+          </w:p>
+        </w:tc>
+        <w:tc>
+          <w:tcPr>
+            <w:tcW w:w="850" w:type="dxa"/>
+          </w:tcPr>
+          <w:p>
+            <w:pPr>
+              <w:pStyle w:val="ListParagraph"/>
+              <w:spacing w:line="360" w:lineRule="auto"/>
+              <w:ind w:left="0"/>
+              <w:jc w:val="both"/>
+              <w:rPr>
+                <w:rFonts w:ascii="Times New Roman" w:hAnsi="Times New Roman" w:cs="Times New Roman"/>
+              </w:rPr>
+            </w:pPr>
+          </w:p>
+        </w:tc>
+        <w:tc>
+          <w:tcPr>
+            <w:tcW w:w="888" w:type="dxa"/>
+          </w:tcPr>
+          <w:p>
+            <w:pPr>
+              <w:pStyle w:val="ListParagraph"/>
+              <w:spacing w:line="360" w:lineRule="auto"/>
+              <w:ind w:left="0"/>
+              <w:jc w:val="both"/>
+              <w:rPr>
+                <w:rFonts w:ascii="Times New Roman" w:hAnsi="Times New Roman" w:cs="Times New Roman"/>
+              </w:rPr>
+            </w:pPr>
+          </w:p>
+        </w:tc>
+      </w:tr>
+      <w:tr>
+        <w:tc>
+          <w:tcPr>
+            <w:tcW w:w="577" w:type="dxa"/>
+            <w:vMerge w:val="restart"/>
+            <w:vAlign w:val="center"/>
+          </w:tcPr>
+          <w:p>
+            <w:pPr>
+              <w:pStyle w:val="ListParagraph"/>
+              <w:spacing w:line="360" w:lineRule="auto"/>
+              <w:ind w:left="0"/>
+              <w:jc w:val="center"/>
+              <w:rPr>
+                <w:rFonts w:ascii="Times New Roman" w:hAnsi="Times New Roman" w:cs="Times New Roman"/>
+              </w:rPr>
+            </w:pPr>
+            <w:r>
+              <w:rPr>
+                <w:rFonts w:ascii="Times New Roman" w:hAnsi="Times New Roman" w:cs="Times New Roman"/>
+              </w:rPr>
+              <w:t>2</w:t>
+            </w:r>
+          </w:p>
+        </w:tc>
+        <w:tc>
+          <w:tcPr>
+            <w:tcW w:w="2171" w:type="dxa"/>
+            <w:vMerge w:val="restart"/>
+            <w:vAlign w:val="center"/>
+          </w:tcPr>
+          <w:p>
+            <w:pPr>
+              <w:pStyle w:val="ListParagraph"/>
+              <w:spacing w:line="360" w:lineRule="auto"/>
+              <w:ind w:left="0"/>
+              <w:rPr>
+                <w:rFonts w:ascii="Times New Roman" w:hAnsi="Times New Roman" w:cs="Times New Roman"/>
+              </w:rPr>
+            </w:pPr>
+            <w:r>
+              <w:rPr>
+                <w:rFonts w:ascii="Times New Roman" w:eastAsia="Times New Roman" w:hAnsi="Times New Roman" w:cs="Times New Roman"/>
+                <w:b/>
+                <w:bCs/>
+              </w:rPr>
+              <w:t>Menyusun Panduan Teknis Digital Pengelolaan Website Pemerintahan</w:t>
+            </w:r>
+          </w:p>
+        </w:tc>
+        <w:tc>
+          <w:tcPr>
+            <w:tcW w:w="4902" w:type="dxa"/>
+          </w:tcPr>
+          <w:p>
+            <w:pPr>
+              <w:pStyle w:val="ListParagraph"/>
+              <w:spacing w:line="360" w:lineRule="auto"/>
+              <w:ind w:left="0"/>
+              <w:jc w:val="both"/>
+              <w:rPr>
+                <w:rFonts w:ascii="Times New Roman" w:hAnsi="Times New Roman" w:cs="Times New Roman"/>
+              </w:rPr>
+            </w:pPr>
+            <w:r>
+              <w:rPr>
+                <w:rFonts w:ascii="Times New Roman" w:hAnsi="Times New Roman" w:cs="Times New Roman"/>
+              </w:rPr>
+              <w:t>Membuat rancangan standar alur pembaruan konten, Pengajuan Konten, Validasi, Editing, Publikasi, Pemantauan</w:t>
+            </w:r>
+          </w:p>
+        </w:tc>
+        <w:tc>
+          <w:tcPr>
+            <w:tcW w:w="832" w:type="dxa"/>
+          </w:tcPr>
+          <w:p>
+            <w:pPr>
+              <w:pStyle w:val="ListParagraph"/>
+              <w:spacing w:line="360" w:lineRule="auto"/>
+              <w:ind w:left="0"/>
+              <w:jc w:val="both"/>
+              <w:rPr>
+                <w:rFonts w:ascii="Times New Roman" w:hAnsi="Times New Roman" w:cs="Times New Roman"/>
+              </w:rPr>
+            </w:pPr>
+          </w:p>
+        </w:tc>
+        <w:tc>
+          <w:tcPr>
+            <w:tcW w:w="850" w:type="dxa"/>
+            <w:shd w:val="clear" w:color="auto" w:fill="FFFF00"/>
+          </w:tcPr>
+          <w:p>
+            <w:pPr>
+              <w:pStyle w:val="ListParagraph"/>
+              <w:spacing w:line="360" w:lineRule="auto"/>
+              <w:ind w:left="0"/>
+              <w:jc w:val="both"/>
+              <w:rPr>
+                <w:rFonts w:ascii="Times New Roman" w:hAnsi="Times New Roman" w:cs="Times New Roman"/>
+              </w:rPr>
+            </w:pPr>
+          </w:p>
+        </w:tc>
+        <w:tc>
+          <w:tcPr>
+            <w:tcW w:w="850" w:type="dxa"/>
+          </w:tcPr>
+          <w:p>
+            <w:pPr>
+              <w:pStyle w:val="ListParagraph"/>
+              <w:spacing w:line="360" w:lineRule="auto"/>
+              <w:ind w:left="0"/>
+              <w:jc w:val="both"/>
+              <w:rPr>
+                <w:rFonts w:ascii="Times New Roman" w:hAnsi="Times New Roman" w:cs="Times New Roman"/>
+              </w:rPr>
+            </w:pPr>
+          </w:p>
+        </w:tc>
+        <w:tc>
+          <w:tcPr>
+            <w:tcW w:w="888" w:type="dxa"/>
+          </w:tcPr>
+          <w:p>
+            <w:pPr>
+              <w:pStyle w:val="ListParagraph"/>
+              <w:spacing w:line="360" w:lineRule="auto"/>
+              <w:ind w:left="0"/>
+              <w:jc w:val="both"/>
+              <w:rPr>
+                <w:rFonts w:ascii="Times New Roman" w:hAnsi="Times New Roman" w:cs="Times New Roman"/>
+              </w:rPr>
+            </w:pPr>
+          </w:p>
+        </w:tc>
+      </w:tr>
+      <w:tr>
+        <w:tc>
+          <w:tcPr>
+            <w:tcW w:w="577" w:type="dxa"/>
+            <w:vMerge/>
+          </w:tcPr>
+          <w:p>
+            <w:pPr>
+              <w:pStyle w:val="ListParagraph"/>
+              <w:spacing w:line="360" w:lineRule="auto"/>
+              <w:ind w:left="0"/>
+              <w:jc w:val="both"/>
+              <w:rPr>
+                <w:rFonts w:ascii="Times New Roman" w:hAnsi="Times New Roman" w:cs="Times New Roman"/>
+              </w:rPr>
+            </w:pPr>
+          </w:p>
+        </w:tc>
+        <w:tc>
+          <w:tcPr>
+            <w:tcW w:w="2171" w:type="dxa"/>
+            <w:vMerge/>
+          </w:tcPr>
+          <w:p>
+            <w:pPr>
+              <w:pStyle w:val="ListParagraph"/>
+              <w:spacing w:line="360" w:lineRule="auto"/>
+              <w:ind w:left="0"/>
+              <w:jc w:val="both"/>
+              <w:rPr>
+                <w:rFonts w:ascii="Times New Roman" w:hAnsi="Times New Roman" w:cs="Times New Roman"/>
+              </w:rPr>
+            </w:pPr>
+          </w:p>
+        </w:tc>
+        <w:tc>
+          <w:tcPr>
+            <w:tcW w:w="4902" w:type="dxa"/>
+          </w:tcPr>
+          <w:p>
+            <w:pPr>
+              <w:pStyle w:val="ListParagraph"/>
+              <w:spacing w:line="360" w:lineRule="auto"/>
+              <w:ind w:left="0"/>
+              <w:jc w:val="both"/>
+              <w:rPr>
+                <w:rFonts w:ascii="Times New Roman" w:hAnsi="Times New Roman" w:cs="Times New Roman"/>
+              </w:rPr>
+            </w:pPr>
+            <w:r>
+              <w:rPr>
+                <w:rFonts w:ascii="Times New Roman" w:hAnsi="Times New Roman" w:cs="Times New Roman"/>
+              </w:rPr>
+              <w:t>Mengidentifikasi struktur peran pengguna (user roles) dan kebutuhan hak akses pada website Perangkat Daerah</w:t>
+            </w:r>
+          </w:p>
+        </w:tc>
+        <w:tc>
+          <w:tcPr>
+            <w:tcW w:w="832" w:type="dxa"/>
+          </w:tcPr>
+          <w:p>
+            <w:pPr>
+              <w:pStyle w:val="ListParagraph"/>
+              <w:spacing w:line="360" w:lineRule="auto"/>
+              <w:ind w:left="0"/>
+              <w:jc w:val="both"/>
+              <w:rPr>
+                <w:rFonts w:ascii="Times New Roman" w:hAnsi="Times New Roman" w:cs="Times New Roman"/>
+              </w:rPr>
+            </w:pPr>
+          </w:p>
+        </w:tc>
+        <w:tc>
+          <w:tcPr>
+            <w:tcW w:w="850" w:type="dxa"/>
+            <w:shd w:val="clear" w:color="auto" w:fill="FFFF00"/>
+          </w:tcPr>
+          <w:p>
+            <w:pPr>
+              <w:pStyle w:val="ListParagraph"/>
+              <w:spacing w:line="360" w:lineRule="auto"/>
+              <w:ind w:left="0"/>
+              <w:jc w:val="both"/>
+              <w:rPr>
+                <w:rFonts w:ascii="Times New Roman" w:hAnsi="Times New Roman" w:cs="Times New Roman"/>
+              </w:rPr>
+            </w:pPr>
+          </w:p>
+        </w:tc>
+        <w:tc>
+          <w:tcPr>
+            <w:tcW w:w="850" w:type="dxa"/>
+          </w:tcPr>
+          <w:p>
+            <w:pPr>
+              <w:pStyle w:val="ListParagraph"/>
+              <w:spacing w:line="360" w:lineRule="auto"/>
+              <w:ind w:left="0"/>
+              <w:jc w:val="both"/>
+              <w:rPr>
+                <w:rFonts w:ascii="Times New Roman" w:hAnsi="Times New Roman" w:cs="Times New Roman"/>
+              </w:rPr>
+            </w:pPr>
+          </w:p>
+        </w:tc>
+        <w:tc>
+          <w:tcPr>
+            <w:tcW w:w="888" w:type="dxa"/>
+          </w:tcPr>
+          <w:p>
+            <w:pPr>
+              <w:pStyle w:val="ListParagraph"/>
+              <w:spacing w:line="360" w:lineRule="auto"/>
+              <w:ind w:left="0"/>
+              <w:jc w:val="both"/>
+              <w:rPr>
+                <w:rFonts w:ascii="Times New Roman" w:hAnsi="Times New Roman" w:cs="Times New Roman"/>
+              </w:rPr>
+            </w:pPr>
+          </w:p>
+        </w:tc>
+      </w:tr>
+      <w:tr>
+        <w:tc>
+          <w:tcPr>
+            <w:tcW w:w="577" w:type="dxa"/>
+            <w:vMerge/>
+          </w:tcPr>
+          <w:p>
+            <w:pPr>
+              <w:pStyle w:val="ListParagraph"/>
+              <w:spacing w:line="360" w:lineRule="auto"/>
+              <w:ind w:left="0"/>
+              <w:jc w:val="both"/>
+              <w:rPr>
+                <w:rFonts w:ascii="Times New Roman" w:hAnsi="Times New Roman" w:cs="Times New Roman"/>
+              </w:rPr>
+            </w:pPr>
+          </w:p>
+        </w:tc>
+        <w:tc>
+          <w:tcPr>
+            <w:tcW w:w="2171" w:type="dxa"/>
+            <w:vMerge/>
+          </w:tcPr>
+          <w:p>
+            <w:pPr>
+              <w:pStyle w:val="ListParagraph"/>
+              <w:spacing w:line="360" w:lineRule="auto"/>
+              <w:ind w:left="0"/>
+              <w:jc w:val="both"/>
+              <w:rPr>
+                <w:rFonts w:ascii="Times New Roman" w:hAnsi="Times New Roman" w:cs="Times New Roman"/>
+              </w:rPr>
+            </w:pPr>
+          </w:p>
+        </w:tc>
+        <w:tc>
+          <w:tcPr>
+            <w:tcW w:w="4902" w:type="dxa"/>
+          </w:tcPr>
+          <w:p>
+            <w:pPr>
+              <w:pStyle w:val="ListParagraph"/>
+              <w:spacing w:line="360" w:lineRule="auto"/>
+              <w:ind w:left="0"/>
+              <w:jc w:val="both"/>
+              <w:rPr>
+                <w:rFonts w:ascii="Times New Roman" w:hAnsi="Times New Roman" w:cs="Times New Roman"/>
+              </w:rPr>
+            </w:pPr>
+            <w:r>
+              <w:rPr>
+                <w:rFonts w:ascii="Times New Roman" w:hAnsi="Times New Roman" w:cs="Times New Roman"/>
+              </w:rPr>
+              <w:t>Merancang desain panduan teknis yang mudah dipahami serta menyusun standar penyampaian informasi publik secara konsisten</w:t>
+            </w:r>
+          </w:p>
+        </w:tc>
+        <w:tc>
+          <w:tcPr>
+            <w:tcW w:w="832" w:type="dxa"/>
+          </w:tcPr>
+          <w:p>
+            <w:pPr>
+              <w:pStyle w:val="ListParagraph"/>
+              <w:spacing w:line="360" w:lineRule="auto"/>
+              <w:ind w:left="0"/>
+              <w:jc w:val="both"/>
+              <w:rPr>
+                <w:rFonts w:ascii="Times New Roman" w:hAnsi="Times New Roman" w:cs="Times New Roman"/>
+              </w:rPr>
+            </w:pPr>
+          </w:p>
+        </w:tc>
+        <w:tc>
+          <w:tcPr>
+            <w:tcW w:w="850" w:type="dxa"/>
+            <w:shd w:val="clear" w:color="auto" w:fill="FFFF00"/>
+          </w:tcPr>
+          <w:p>
+            <w:pPr>
+              <w:pStyle w:val="ListParagraph"/>
+              <w:spacing w:line="360" w:lineRule="auto"/>
+              <w:ind w:left="0"/>
+              <w:jc w:val="both"/>
+              <w:rPr>
+                <w:rFonts w:ascii="Times New Roman" w:hAnsi="Times New Roman" w:cs="Times New Roman"/>
+              </w:rPr>
+            </w:pPr>
+          </w:p>
+        </w:tc>
+        <w:tc>
+          <w:tcPr>
+            <w:tcW w:w="850" w:type="dxa"/>
+          </w:tcPr>
+          <w:p>
+            <w:pPr>
+              <w:pStyle w:val="ListParagraph"/>
+              <w:spacing w:line="360" w:lineRule="auto"/>
+              <w:ind w:left="0"/>
+              <w:jc w:val="both"/>
+              <w:rPr>
+                <w:rFonts w:ascii="Times New Roman" w:hAnsi="Times New Roman" w:cs="Times New Roman"/>
+              </w:rPr>
+            </w:pPr>
+          </w:p>
+        </w:tc>
+        <w:tc>
+          <w:tcPr>
+            <w:tcW w:w="888" w:type="dxa"/>
+          </w:tcPr>
+          <w:p>
+            <w:pPr>
+              <w:pStyle w:val="ListParagraph"/>
+              <w:spacing w:line="360" w:lineRule="auto"/>
+              <w:ind w:left="0"/>
+              <w:jc w:val="both"/>
+              <w:rPr>
+                <w:rFonts w:ascii="Times New Roman" w:hAnsi="Times New Roman" w:cs="Times New Roman"/>
+              </w:rPr>
+            </w:pPr>
+          </w:p>
+        </w:tc>
+      </w:tr>
+      <w:tr>
+        <w:tc>
+          <w:tcPr>
+            <w:tcW w:w="577" w:type="dxa"/>
+            <w:vMerge w:val="restart"/>
+            <w:vAlign w:val="center"/>
+          </w:tcPr>
+          <w:p>
+            <w:pPr>
+              <w:pStyle w:val="ListParagraph"/>
+              <w:spacing w:line="360" w:lineRule="auto"/>
+              <w:ind w:left="0"/>
+              <w:jc w:val="center"/>
+              <w:rPr>
+                <w:rFonts w:ascii="Times New Roman" w:hAnsi="Times New Roman" w:cs="Times New Roman"/>
+              </w:rPr>
+            </w:pPr>
+            <w:r>
+              <w:rPr>
+                <w:rFonts w:ascii="Times New Roman" w:hAnsi="Times New Roman" w:cs="Times New Roman"/>
+              </w:rPr>
+              <w:t>3</w:t>
+            </w:r>
+          </w:p>
+        </w:tc>
+        <w:tc>
+          <w:tcPr>
+            <w:tcW w:w="2171" w:type="dxa"/>
+            <w:vMerge w:val="restart"/>
+            <w:vAlign w:val="center"/>
+          </w:tcPr>
+          <w:p>
+            <w:pPr>
+              <w:pStyle w:val="ListParagraph"/>
+              <w:spacing w:line="360" w:lineRule="auto"/>
+              <w:ind w:left="0"/>
+              <w:rPr>
+                <w:rFonts w:ascii="Times New Roman" w:hAnsi="Times New Roman" w:cs="Times New Roman"/>
+              </w:rPr>
+            </w:pPr>
+            <w:r>
+              <w:rPr>
+                <w:rFonts w:ascii="Times New Roman" w:eastAsia="Times New Roman" w:hAnsi="Times New Roman" w:cs="Times New Roman"/>
+                <w:b/>
+                <w:bCs/>
+                <w:szCs w:val="27"/>
+              </w:rPr>
+              <w:t>Validasi Panduan Teknis dengan Atasan dan Tim Pengelola Website</w:t>
+            </w:r>
+          </w:p>
+        </w:tc>
+        <w:tc>
+          <w:tcPr>
+            <w:tcW w:w="4902" w:type="dxa"/>
+          </w:tcPr>
+          <w:p>
+            <w:pPr>
+              <w:pStyle w:val="ListParagraph"/>
+              <w:spacing w:line="360" w:lineRule="auto"/>
+              <w:ind w:left="0"/>
+              <w:jc w:val="both"/>
+              <w:rPr>
+                <w:rFonts w:ascii="Times New Roman" w:hAnsi="Times New Roman" w:cs="Times New Roman"/>
+              </w:rPr>
+            </w:pPr>
+            <w:r>
+              <w:rPr>
+                <w:rFonts w:ascii="Times New Roman" w:eastAsia="Times New Roman" w:hAnsi="Times New Roman" w:cs="Times New Roman"/>
+                <w:szCs w:val="24"/>
+              </w:rPr>
+              <w:t>Melakukan review</w:t>
+            </w:r>
+            <w:r>
+              <w:rPr>
+                <w:rFonts w:ascii="Times New Roman" w:eastAsia="Times New Roman" w:hAnsi="Times New Roman" w:cs="Times New Roman"/>
+                <w:szCs w:val="24"/>
+              </w:rPr>
+              <w:t xml:space="preserve"> paduan bersama tim Bidang APTIKA Dinas Komunikas Informatika Statistik dan Persandian Provinsi Papua Selatan</w:t>
+            </w:r>
+          </w:p>
+        </w:tc>
+        <w:tc>
+          <w:tcPr>
+            <w:tcW w:w="832" w:type="dxa"/>
+          </w:tcPr>
+          <w:p>
+            <w:pPr>
+              <w:pStyle w:val="ListParagraph"/>
+              <w:spacing w:line="360" w:lineRule="auto"/>
+              <w:ind w:left="0"/>
+              <w:jc w:val="both"/>
+              <w:rPr>
+                <w:rFonts w:ascii="Times New Roman" w:hAnsi="Times New Roman" w:cs="Times New Roman"/>
+              </w:rPr>
+            </w:pPr>
+          </w:p>
+        </w:tc>
+        <w:tc>
+          <w:tcPr>
+            <w:tcW w:w="850" w:type="dxa"/>
+          </w:tcPr>
+          <w:p>
+            <w:pPr>
+              <w:pStyle w:val="ListParagraph"/>
+              <w:spacing w:line="360" w:lineRule="auto"/>
+              <w:ind w:left="0"/>
+              <w:jc w:val="both"/>
+              <w:rPr>
+                <w:rFonts w:ascii="Times New Roman" w:hAnsi="Times New Roman" w:cs="Times New Roman"/>
+              </w:rPr>
+            </w:pPr>
+          </w:p>
+        </w:tc>
+        <w:tc>
+          <w:tcPr>
+            <w:tcW w:w="850" w:type="dxa"/>
+            <w:shd w:val="clear" w:color="auto" w:fill="FF0000"/>
+          </w:tcPr>
+          <w:p>
+            <w:pPr>
+              <w:pStyle w:val="ListParagraph"/>
+              <w:spacing w:line="360" w:lineRule="auto"/>
+              <w:ind w:left="0"/>
+              <w:jc w:val="both"/>
+              <w:rPr>
+                <w:rFonts w:ascii="Times New Roman" w:hAnsi="Times New Roman" w:cs="Times New Roman"/>
+              </w:rPr>
+            </w:pPr>
+          </w:p>
+        </w:tc>
+        <w:tc>
+          <w:tcPr>
+            <w:tcW w:w="888" w:type="dxa"/>
+          </w:tcPr>
+          <w:p>
+            <w:pPr>
+              <w:pStyle w:val="ListParagraph"/>
+              <w:spacing w:line="360" w:lineRule="auto"/>
+              <w:ind w:left="0"/>
+              <w:jc w:val="both"/>
+              <w:rPr>
+                <w:rFonts w:ascii="Times New Roman" w:hAnsi="Times New Roman" w:cs="Times New Roman"/>
+              </w:rPr>
+            </w:pPr>
+          </w:p>
+        </w:tc>
+      </w:tr>
+      <w:tr>
+        <w:tc>
+          <w:tcPr>
+            <w:tcW w:w="577" w:type="dxa"/>
+            <w:vMerge/>
+          </w:tcPr>
+          <w:p>
+            <w:pPr>
+              <w:pStyle w:val="ListParagraph"/>
+              <w:spacing w:line="360" w:lineRule="auto"/>
+              <w:ind w:left="0"/>
+              <w:jc w:val="both"/>
+              <w:rPr>
+                <w:rFonts w:ascii="Times New Roman" w:hAnsi="Times New Roman" w:cs="Times New Roman"/>
+              </w:rPr>
+            </w:pPr>
+          </w:p>
+        </w:tc>
+        <w:tc>
+          <w:tcPr>
+            <w:tcW w:w="2171" w:type="dxa"/>
+            <w:vMerge/>
+          </w:tcPr>
+          <w:p>
+            <w:pPr>
+              <w:pStyle w:val="ListParagraph"/>
+              <w:spacing w:line="360" w:lineRule="auto"/>
+              <w:ind w:left="0"/>
+              <w:jc w:val="both"/>
+              <w:rPr>
+                <w:rFonts w:ascii="Times New Roman" w:hAnsi="Times New Roman" w:cs="Times New Roman"/>
+              </w:rPr>
+            </w:pPr>
+          </w:p>
+        </w:tc>
+        <w:tc>
+          <w:tcPr>
+            <w:tcW w:w="4902" w:type="dxa"/>
+          </w:tcPr>
+          <w:p>
+            <w:pPr>
+              <w:pStyle w:val="ListParagraph"/>
+              <w:spacing w:line="360" w:lineRule="auto"/>
+              <w:ind w:left="0"/>
+              <w:jc w:val="both"/>
+              <w:rPr>
+                <w:rFonts w:ascii="Times New Roman" w:hAnsi="Times New Roman" w:cs="Times New Roman"/>
+              </w:rPr>
+            </w:pPr>
+            <w:r>
+              <w:rPr>
+                <w:rFonts w:ascii="Times New Roman" w:eastAsia="Times New Roman" w:hAnsi="Times New Roman" w:cs="Times New Roman"/>
+                <w:szCs w:val="24"/>
+              </w:rPr>
+              <w:t>Melakukan review</w:t>
+            </w:r>
+            <w:r>
+              <w:rPr>
+                <w:rFonts w:ascii="Times New Roman" w:eastAsia="Times New Roman" w:hAnsi="Times New Roman" w:cs="Times New Roman"/>
+                <w:szCs w:val="24"/>
+              </w:rPr>
+              <w:t xml:space="preserve"> paduan bersama tim Bidang </w:t>
+            </w:r>
+            <w:r>
+              <w:rPr>
+                <w:rFonts w:ascii="Times New Roman" w:eastAsia="Times New Roman" w:hAnsi="Times New Roman" w:cs="Times New Roman"/>
+                <w:szCs w:val="24"/>
+              </w:rPr>
+              <w:t>IKP</w:t>
+            </w:r>
+            <w:r>
+              <w:rPr>
+                <w:rFonts w:ascii="Times New Roman" w:eastAsia="Times New Roman" w:hAnsi="Times New Roman" w:cs="Times New Roman"/>
+                <w:szCs w:val="24"/>
+              </w:rPr>
+              <w:t xml:space="preserve"> Dinas Komunikas Informatika Statistik dan Persandian Provinsi Papua Selatan</w:t>
+            </w:r>
+          </w:p>
+        </w:tc>
+        <w:tc>
+          <w:tcPr>
+            <w:tcW w:w="832" w:type="dxa"/>
+          </w:tcPr>
+          <w:p>
+            <w:pPr>
+              <w:pStyle w:val="ListParagraph"/>
+              <w:spacing w:line="360" w:lineRule="auto"/>
+              <w:ind w:left="0"/>
+              <w:jc w:val="both"/>
+              <w:rPr>
+                <w:rFonts w:ascii="Times New Roman" w:hAnsi="Times New Roman" w:cs="Times New Roman"/>
+              </w:rPr>
+            </w:pPr>
+          </w:p>
+        </w:tc>
+        <w:tc>
+          <w:tcPr>
+            <w:tcW w:w="850" w:type="dxa"/>
+          </w:tcPr>
+          <w:p>
+            <w:pPr>
+              <w:pStyle w:val="ListParagraph"/>
+              <w:spacing w:line="360" w:lineRule="auto"/>
+              <w:ind w:left="0"/>
+              <w:jc w:val="both"/>
+              <w:rPr>
+                <w:rFonts w:ascii="Times New Roman" w:hAnsi="Times New Roman" w:cs="Times New Roman"/>
+              </w:rPr>
+            </w:pPr>
+          </w:p>
+        </w:tc>
+        <w:tc>
+          <w:tcPr>
+            <w:tcW w:w="850" w:type="dxa"/>
+            <w:shd w:val="clear" w:color="auto" w:fill="FF0000"/>
+          </w:tcPr>
+          <w:p>
+            <w:pPr>
+              <w:pStyle w:val="ListParagraph"/>
+              <w:spacing w:line="360" w:lineRule="auto"/>
+              <w:ind w:left="0"/>
+              <w:jc w:val="both"/>
+              <w:rPr>
+                <w:rFonts w:ascii="Times New Roman" w:hAnsi="Times New Roman" w:cs="Times New Roman"/>
+              </w:rPr>
+            </w:pPr>
+          </w:p>
+        </w:tc>
+        <w:tc>
+          <w:tcPr>
+            <w:tcW w:w="888" w:type="dxa"/>
+          </w:tcPr>
+          <w:p>
+            <w:pPr>
+              <w:pStyle w:val="ListParagraph"/>
+              <w:spacing w:line="360" w:lineRule="auto"/>
+              <w:ind w:left="0"/>
+              <w:jc w:val="both"/>
+              <w:rPr>
+                <w:rFonts w:ascii="Times New Roman" w:hAnsi="Times New Roman" w:cs="Times New Roman"/>
+              </w:rPr>
+            </w:pPr>
+          </w:p>
+        </w:tc>
+      </w:tr>
+      <w:tr>
+        <w:tc>
+          <w:tcPr>
+            <w:tcW w:w="577" w:type="dxa"/>
+            <w:vMerge/>
+          </w:tcPr>
+          <w:p>
+            <w:pPr>
+              <w:pStyle w:val="ListParagraph"/>
+              <w:spacing w:line="360" w:lineRule="auto"/>
+              <w:ind w:left="0"/>
+              <w:jc w:val="both"/>
+              <w:rPr>
+                <w:rFonts w:ascii="Times New Roman" w:hAnsi="Times New Roman" w:cs="Times New Roman"/>
+              </w:rPr>
+            </w:pPr>
+          </w:p>
+        </w:tc>
+        <w:tc>
+          <w:tcPr>
+            <w:tcW w:w="2171" w:type="dxa"/>
+            <w:vMerge/>
+          </w:tcPr>
+          <w:p>
+            <w:pPr>
+              <w:pStyle w:val="ListParagraph"/>
+              <w:spacing w:line="360" w:lineRule="auto"/>
+              <w:ind w:left="0"/>
+              <w:jc w:val="both"/>
+              <w:rPr>
+                <w:rFonts w:ascii="Times New Roman" w:hAnsi="Times New Roman" w:cs="Times New Roman"/>
+              </w:rPr>
+            </w:pPr>
+          </w:p>
+        </w:tc>
+        <w:tc>
+          <w:tcPr>
+            <w:tcW w:w="4902" w:type="dxa"/>
+          </w:tcPr>
+          <w:p>
+            <w:pPr>
+              <w:pStyle w:val="ListParagraph"/>
+              <w:spacing w:line="360" w:lineRule="auto"/>
+              <w:ind w:left="0"/>
+              <w:jc w:val="both"/>
+              <w:rPr>
+                <w:rFonts w:ascii="Times New Roman" w:hAnsi="Times New Roman" w:cs="Times New Roman"/>
+              </w:rPr>
+            </w:pPr>
+            <w:r>
+              <w:rPr>
+                <w:rFonts w:ascii="Times New Roman" w:hAnsi="Times New Roman" w:cs="Times New Roman"/>
+              </w:rPr>
+              <w:t xml:space="preserve">Validasi Panduan Teknis oleh </w:t>
+            </w:r>
+            <w:r>
+              <w:rPr>
+                <w:rFonts w:ascii="Times New Roman" w:eastAsia="Times New Roman" w:hAnsi="Times New Roman" w:cs="Times New Roman"/>
+              </w:rPr>
+              <w:t>Kasi Layanan Aplikasi Informatika Pemerintahan</w:t>
+            </w:r>
+          </w:p>
+        </w:tc>
+        <w:tc>
+          <w:tcPr>
+            <w:tcW w:w="832" w:type="dxa"/>
+          </w:tcPr>
+          <w:p>
+            <w:pPr>
+              <w:pStyle w:val="ListParagraph"/>
+              <w:spacing w:line="360" w:lineRule="auto"/>
+              <w:ind w:left="0"/>
+              <w:jc w:val="both"/>
+              <w:rPr>
+                <w:rFonts w:ascii="Times New Roman" w:hAnsi="Times New Roman" w:cs="Times New Roman"/>
+              </w:rPr>
+            </w:pPr>
+          </w:p>
+        </w:tc>
+        <w:tc>
+          <w:tcPr>
+            <w:tcW w:w="850" w:type="dxa"/>
+          </w:tcPr>
+          <w:p>
+            <w:pPr>
+              <w:pStyle w:val="ListParagraph"/>
+              <w:spacing w:line="360" w:lineRule="auto"/>
+              <w:ind w:left="0"/>
+              <w:jc w:val="both"/>
+              <w:rPr>
+                <w:rFonts w:ascii="Times New Roman" w:hAnsi="Times New Roman" w:cs="Times New Roman"/>
+              </w:rPr>
+            </w:pPr>
+          </w:p>
+        </w:tc>
+        <w:tc>
+          <w:tcPr>
+            <w:tcW w:w="850" w:type="dxa"/>
+            <w:shd w:val="clear" w:color="auto" w:fill="FF0000"/>
+          </w:tcPr>
+          <w:p>
+            <w:pPr>
+              <w:pStyle w:val="ListParagraph"/>
+              <w:spacing w:line="360" w:lineRule="auto"/>
+              <w:ind w:left="0"/>
+              <w:jc w:val="both"/>
+              <w:rPr>
+                <w:rFonts w:ascii="Times New Roman" w:hAnsi="Times New Roman" w:cs="Times New Roman"/>
+              </w:rPr>
+            </w:pPr>
+          </w:p>
+        </w:tc>
+        <w:tc>
+          <w:tcPr>
+            <w:tcW w:w="888" w:type="dxa"/>
+          </w:tcPr>
+          <w:p>
+            <w:pPr>
+              <w:pStyle w:val="ListParagraph"/>
+              <w:spacing w:line="360" w:lineRule="auto"/>
+              <w:ind w:left="0"/>
+              <w:jc w:val="both"/>
+              <w:rPr>
+                <w:rFonts w:ascii="Times New Roman" w:hAnsi="Times New Roman" w:cs="Times New Roman"/>
+              </w:rPr>
+            </w:pPr>
+          </w:p>
+        </w:tc>
+      </w:tr>
+      <w:tr>
+        <w:tc>
+          <w:tcPr>
+            <w:tcW w:w="577" w:type="dxa"/>
+            <w:vMerge w:val="restart"/>
+            <w:vAlign w:val="center"/>
+          </w:tcPr>
+          <w:p>
+            <w:pPr>
+              <w:pStyle w:val="ListParagraph"/>
+              <w:spacing w:line="360" w:lineRule="auto"/>
+              <w:ind w:left="0"/>
+              <w:jc w:val="center"/>
+              <w:rPr>
+                <w:rFonts w:ascii="Times New Roman" w:hAnsi="Times New Roman" w:cs="Times New Roman"/>
+              </w:rPr>
+            </w:pPr>
+            <w:r>
+              <w:rPr>
+                <w:rFonts w:ascii="Times New Roman" w:hAnsi="Times New Roman" w:cs="Times New Roman"/>
+              </w:rPr>
+              <w:t>4.</w:t>
+            </w:r>
+          </w:p>
+        </w:tc>
+        <w:tc>
+          <w:tcPr>
+            <w:tcW w:w="2171" w:type="dxa"/>
+            <w:vMerge w:val="restart"/>
+            <w:vAlign w:val="center"/>
+          </w:tcPr>
+          <w:p>
+            <w:pPr>
+              <w:pStyle w:val="ListParagraph"/>
+              <w:spacing w:line="360" w:lineRule="auto"/>
+              <w:ind w:left="0"/>
+              <w:rPr>
+                <w:rFonts w:ascii="Times New Roman" w:hAnsi="Times New Roman" w:cs="Times New Roman"/>
+              </w:rPr>
+            </w:pPr>
+            <w:r>
+              <w:rPr>
+                <w:rFonts w:ascii="Times New Roman" w:eastAsia="Times New Roman" w:hAnsi="Times New Roman" w:cs="Times New Roman"/>
+                <w:b/>
+                <w:bCs/>
+              </w:rPr>
+              <w:t>Melaksanakan sosialisasi internal dan uji coba penerapan panduan teknis digital</w:t>
+            </w:r>
+          </w:p>
+        </w:tc>
+        <w:tc>
+          <w:tcPr>
+            <w:tcW w:w="4902" w:type="dxa"/>
+          </w:tcPr>
+          <w:p>
+            <w:pPr>
+              <w:pStyle w:val="ListParagraph"/>
+              <w:spacing w:line="360" w:lineRule="auto"/>
+              <w:ind w:left="0"/>
+              <w:jc w:val="both"/>
+              <w:rPr>
+                <w:rFonts w:ascii="Times New Roman" w:hAnsi="Times New Roman" w:cs="Times New Roman"/>
+              </w:rPr>
+            </w:pPr>
+            <w:r>
+              <w:rPr>
+                <w:rFonts w:ascii="Times New Roman" w:eastAsia="Times New Roman" w:hAnsi="Times New Roman" w:cs="Times New Roman"/>
+                <w:szCs w:val="24"/>
+              </w:rPr>
+              <w:t xml:space="preserve">Melakukan uji coba penerapan panduan </w:t>
+            </w:r>
+            <w:r>
+              <w:rPr>
+                <w:rFonts w:ascii="Times New Roman" w:eastAsia="Times New Roman" w:hAnsi="Times New Roman" w:cs="Times New Roman"/>
+                <w:szCs w:val="24"/>
+              </w:rPr>
+              <w:t xml:space="preserve">dengan </w:t>
+            </w:r>
+            <w:r>
+              <w:rPr>
+                <w:rFonts w:ascii="Times New Roman" w:eastAsia="Times New Roman" w:hAnsi="Times New Roman" w:cs="Times New Roman"/>
+                <w:szCs w:val="24"/>
+              </w:rPr>
+              <w:t>melakukan pembaruan konten</w:t>
+            </w:r>
+          </w:p>
+        </w:tc>
+        <w:tc>
+          <w:tcPr>
+            <w:tcW w:w="832" w:type="dxa"/>
+          </w:tcPr>
+          <w:p>
+            <w:pPr>
+              <w:pStyle w:val="ListParagraph"/>
+              <w:spacing w:line="360" w:lineRule="auto"/>
+              <w:ind w:left="0"/>
+              <w:jc w:val="both"/>
+              <w:rPr>
+                <w:rFonts w:ascii="Times New Roman" w:hAnsi="Times New Roman" w:cs="Times New Roman"/>
+              </w:rPr>
+            </w:pPr>
+          </w:p>
+        </w:tc>
+        <w:tc>
+          <w:tcPr>
+            <w:tcW w:w="850" w:type="dxa"/>
+          </w:tcPr>
+          <w:p>
+            <w:pPr>
+              <w:pStyle w:val="ListParagraph"/>
+              <w:spacing w:line="360" w:lineRule="auto"/>
+              <w:ind w:left="0"/>
+              <w:jc w:val="both"/>
+              <w:rPr>
+                <w:rFonts w:ascii="Times New Roman" w:hAnsi="Times New Roman" w:cs="Times New Roman"/>
+              </w:rPr>
+            </w:pPr>
+          </w:p>
+        </w:tc>
+        <w:tc>
+          <w:tcPr>
+            <w:tcW w:w="850" w:type="dxa"/>
+          </w:tcPr>
+          <w:p>
+            <w:pPr>
+              <w:pStyle w:val="ListParagraph"/>
+              <w:spacing w:line="360" w:lineRule="auto"/>
+              <w:ind w:left="0"/>
+              <w:jc w:val="both"/>
+              <w:rPr>
+                <w:rFonts w:ascii="Times New Roman" w:hAnsi="Times New Roman" w:cs="Times New Roman"/>
+              </w:rPr>
+            </w:pPr>
+          </w:p>
+        </w:tc>
+        <w:tc>
+          <w:tcPr>
+            <w:tcW w:w="888" w:type="dxa"/>
+            <w:shd w:val="clear" w:color="auto" w:fill="E36C0A" w:themeFill="accent6" w:themeFillShade="BF"/>
+          </w:tcPr>
+          <w:p>
+            <w:pPr>
+              <w:pStyle w:val="ListParagraph"/>
+              <w:spacing w:line="360" w:lineRule="auto"/>
+              <w:ind w:left="0"/>
+              <w:jc w:val="both"/>
+              <w:rPr>
+                <w:rFonts w:ascii="Times New Roman" w:hAnsi="Times New Roman" w:cs="Times New Roman"/>
+              </w:rPr>
+            </w:pPr>
+          </w:p>
+        </w:tc>
+      </w:tr>
+      <w:tr>
+        <w:tc>
+          <w:tcPr>
+            <w:tcW w:w="577" w:type="dxa"/>
+            <w:vMerge/>
+          </w:tcPr>
+          <w:p>
+            <w:pPr>
+              <w:pStyle w:val="ListParagraph"/>
+              <w:spacing w:line="360" w:lineRule="auto"/>
+              <w:ind w:left="0"/>
+              <w:jc w:val="both"/>
+              <w:rPr>
+                <w:rFonts w:ascii="Times New Roman" w:hAnsi="Times New Roman" w:cs="Times New Roman"/>
+              </w:rPr>
+            </w:pPr>
+          </w:p>
+        </w:tc>
+        <w:tc>
+          <w:tcPr>
+            <w:tcW w:w="2171" w:type="dxa"/>
+            <w:vMerge/>
+          </w:tcPr>
+          <w:p>
+            <w:pPr>
+              <w:pStyle w:val="ListParagraph"/>
+              <w:spacing w:line="360" w:lineRule="auto"/>
+              <w:ind w:left="0"/>
+              <w:jc w:val="both"/>
+              <w:rPr>
+                <w:rFonts w:ascii="Times New Roman" w:hAnsi="Times New Roman" w:cs="Times New Roman"/>
+              </w:rPr>
+            </w:pPr>
+          </w:p>
+        </w:tc>
+        <w:tc>
+          <w:tcPr>
+            <w:tcW w:w="4902" w:type="dxa"/>
+          </w:tcPr>
+          <w:p>
+            <w:pPr>
+              <w:pStyle w:val="ListParagraph"/>
+              <w:spacing w:line="360" w:lineRule="auto"/>
+              <w:ind w:left="0"/>
+              <w:jc w:val="both"/>
+              <w:rPr>
+                <w:rFonts w:ascii="Times New Roman" w:hAnsi="Times New Roman" w:cs="Times New Roman"/>
+              </w:rPr>
+            </w:pPr>
+            <w:r>
+              <w:rPr>
+                <w:rFonts w:ascii="Times New Roman" w:eastAsia="Times New Roman" w:hAnsi="Times New Roman" w:cs="Times New Roman"/>
+                <w:szCs w:val="24"/>
+              </w:rPr>
+              <w:t>Mengamati dan mencatat kendala teknis selama proses uji coba untuk bahan perbaikan panduan</w:t>
+            </w:r>
+          </w:p>
+        </w:tc>
+        <w:tc>
+          <w:tcPr>
+            <w:tcW w:w="832" w:type="dxa"/>
+          </w:tcPr>
+          <w:p>
+            <w:pPr>
+              <w:pStyle w:val="ListParagraph"/>
+              <w:spacing w:line="360" w:lineRule="auto"/>
+              <w:ind w:left="0"/>
+              <w:jc w:val="both"/>
+              <w:rPr>
+                <w:rFonts w:ascii="Times New Roman" w:hAnsi="Times New Roman" w:cs="Times New Roman"/>
+              </w:rPr>
+            </w:pPr>
+          </w:p>
+        </w:tc>
+        <w:tc>
+          <w:tcPr>
+            <w:tcW w:w="850" w:type="dxa"/>
+          </w:tcPr>
+          <w:p>
+            <w:pPr>
+              <w:pStyle w:val="ListParagraph"/>
+              <w:spacing w:line="360" w:lineRule="auto"/>
+              <w:ind w:left="0"/>
+              <w:jc w:val="both"/>
+              <w:rPr>
+                <w:rFonts w:ascii="Times New Roman" w:hAnsi="Times New Roman" w:cs="Times New Roman"/>
+              </w:rPr>
+            </w:pPr>
+          </w:p>
+        </w:tc>
+        <w:tc>
+          <w:tcPr>
+            <w:tcW w:w="850" w:type="dxa"/>
+          </w:tcPr>
+          <w:p>
+            <w:pPr>
+              <w:pStyle w:val="ListParagraph"/>
+              <w:spacing w:line="360" w:lineRule="auto"/>
+              <w:ind w:left="0"/>
+              <w:jc w:val="both"/>
+              <w:rPr>
+                <w:rFonts w:ascii="Times New Roman" w:hAnsi="Times New Roman" w:cs="Times New Roman"/>
+              </w:rPr>
+            </w:pPr>
+          </w:p>
+        </w:tc>
+        <w:tc>
+          <w:tcPr>
+            <w:tcW w:w="888" w:type="dxa"/>
+            <w:shd w:val="clear" w:color="auto" w:fill="E36C0A" w:themeFill="accent6" w:themeFillShade="BF"/>
+          </w:tcPr>
+          <w:p>
+            <w:pPr>
+              <w:pStyle w:val="ListParagraph"/>
+              <w:spacing w:line="360" w:lineRule="auto"/>
+              <w:ind w:left="0"/>
+              <w:jc w:val="both"/>
+              <w:rPr>
+                <w:rFonts w:ascii="Times New Roman" w:hAnsi="Times New Roman" w:cs="Times New Roman"/>
+              </w:rPr>
+            </w:pPr>
+          </w:p>
+        </w:tc>
+      </w:tr>
+      <w:tr>
+        <w:tc>
+          <w:tcPr>
+            <w:tcW w:w="577" w:type="dxa"/>
+            <w:vMerge/>
+          </w:tcPr>
+          <w:p>
+            <w:pPr>
+              <w:pStyle w:val="ListParagraph"/>
+              <w:spacing w:line="360" w:lineRule="auto"/>
+              <w:ind w:left="0"/>
+              <w:jc w:val="both"/>
+              <w:rPr>
+                <w:rFonts w:ascii="Times New Roman" w:hAnsi="Times New Roman" w:cs="Times New Roman"/>
+              </w:rPr>
+            </w:pPr>
+          </w:p>
+        </w:tc>
+        <w:tc>
+          <w:tcPr>
+            <w:tcW w:w="2171" w:type="dxa"/>
+            <w:vMerge/>
+          </w:tcPr>
+          <w:p>
+            <w:pPr>
+              <w:pStyle w:val="ListParagraph"/>
+              <w:spacing w:line="360" w:lineRule="auto"/>
+              <w:ind w:left="0"/>
+              <w:jc w:val="both"/>
+              <w:rPr>
+                <w:rFonts w:ascii="Times New Roman" w:hAnsi="Times New Roman" w:cs="Times New Roman"/>
+              </w:rPr>
+            </w:pPr>
+          </w:p>
+        </w:tc>
+        <w:tc>
+          <w:tcPr>
+            <w:tcW w:w="4902" w:type="dxa"/>
+          </w:tcPr>
+          <w:p>
+            <w:pPr>
+              <w:pStyle w:val="ListParagraph"/>
+              <w:spacing w:line="360" w:lineRule="auto"/>
+              <w:ind w:left="0"/>
+              <w:jc w:val="both"/>
+              <w:rPr>
+                <w:rFonts w:ascii="Times New Roman" w:hAnsi="Times New Roman" w:cs="Times New Roman"/>
+              </w:rPr>
+            </w:pPr>
+            <w:r>
+              <w:rPr>
+                <w:rFonts w:ascii="Times New Roman" w:hAnsi="Times New Roman" w:cs="Times New Roman"/>
+              </w:rPr>
+              <w:t>Mengamati respon pengguna umum terhadap informasi yang disajikan melalui website resmi Dinas Komunikasi, Informatika, Statistik, dan Persandian Provinsi Papua Selatan</w:t>
+            </w:r>
+          </w:p>
+        </w:tc>
+        <w:tc>
+          <w:tcPr>
+            <w:tcW w:w="832" w:type="dxa"/>
+          </w:tcPr>
+          <w:p>
+            <w:pPr>
+              <w:pStyle w:val="ListParagraph"/>
+              <w:spacing w:line="360" w:lineRule="auto"/>
+              <w:ind w:left="0"/>
+              <w:jc w:val="both"/>
+              <w:rPr>
+                <w:rFonts w:ascii="Times New Roman" w:hAnsi="Times New Roman" w:cs="Times New Roman"/>
+              </w:rPr>
+            </w:pPr>
+          </w:p>
+        </w:tc>
+        <w:tc>
+          <w:tcPr>
+            <w:tcW w:w="850" w:type="dxa"/>
+          </w:tcPr>
+          <w:p>
+            <w:pPr>
+              <w:pStyle w:val="ListParagraph"/>
+              <w:spacing w:line="360" w:lineRule="auto"/>
+              <w:ind w:left="0"/>
+              <w:jc w:val="both"/>
+              <w:rPr>
+                <w:rFonts w:ascii="Times New Roman" w:hAnsi="Times New Roman" w:cs="Times New Roman"/>
+              </w:rPr>
+            </w:pPr>
+          </w:p>
+        </w:tc>
+        <w:tc>
+          <w:tcPr>
+            <w:tcW w:w="850" w:type="dxa"/>
+          </w:tcPr>
+          <w:p>
+            <w:pPr>
+              <w:pStyle w:val="ListParagraph"/>
+              <w:spacing w:line="360" w:lineRule="auto"/>
+              <w:ind w:left="0"/>
+              <w:jc w:val="both"/>
+              <w:rPr>
+                <w:rFonts w:ascii="Times New Roman" w:hAnsi="Times New Roman" w:cs="Times New Roman"/>
+              </w:rPr>
+            </w:pPr>
+          </w:p>
+        </w:tc>
+        <w:tc>
+          <w:tcPr>
+            <w:tcW w:w="888" w:type="dxa"/>
+            <w:shd w:val="clear" w:color="auto" w:fill="E36C0A" w:themeFill="accent6" w:themeFillShade="BF"/>
+          </w:tcPr>
+          <w:p>
+            <w:pPr>
+              <w:pStyle w:val="ListParagraph"/>
+              <w:spacing w:line="360" w:lineRule="auto"/>
+              <w:ind w:left="0"/>
+              <w:jc w:val="both"/>
+              <w:rPr>
+                <w:rFonts w:ascii="Times New Roman" w:hAnsi="Times New Roman" w:cs="Times New Roman"/>
+              </w:rPr>
+            </w:pPr>
+          </w:p>
+        </w:tc>
+      </w:tr>
+    </w:tbl>
+    <w:p>
+      <w:pPr>
+        <w:pStyle w:val="ListParagraph"/>
+        <w:spacing w:after="0" w:line="360" w:lineRule="auto"/>
+        <w:ind w:left="1080"/>
+        <w:jc w:val="both"/>
+        <w:rPr>
+          <w:rFonts w:ascii="Times New Roman" w:hAnsi="Times New Roman" w:cs="Times New Roman"/>
+        </w:rPr>
+      </w:pPr>
+    </w:p>
     <w:sectPr>
-      <w:pgSz w:w="20160" w:h="12240" w:orient="landscape" w:code="5"/>
+      <w:pgSz w:w="12240" w:h="20160" w:code="5"/>
       <w:pgMar w:top="1440" w:right="1440" w:bottom="1440" w:left="1440" w:header="720" w:footer="720" w:gutter="0"/>
       <w:cols w:space="720"/>
       <w:docGrid w:linePitch="360"/>
@@ -26644,7 +28744,7 @@
 </file>
 
 <file path=customXml/itemProps1.xml><?xml version="1.0" encoding="utf-8"?>
-<ds:datastoreItem xmlns:ds="http://schemas.openxmlformats.org/officeDocument/2006/customXml" ds:itemID="{140080F2-4879-4C94-BA5F-6C91D54340C2}">
+<ds:datastoreItem xmlns:ds="http://schemas.openxmlformats.org/officeDocument/2006/customXml" ds:itemID="{E4949182-1E16-41C8-BD5B-585EC0B56DD5}">
   <ds:schemaRefs>
     <ds:schemaRef ds:uri="http://schemas.openxmlformats.org/officeDocument/2006/bibliography"/>
   </ds:schemaRefs>

</xml_diff>